<commit_message>
Database SQL - Add specification - Add procedure - Edit data table
</commit_message>
<xml_diff>
--- a/database/Create_procedure.docx
+++ b/database/Create_procedure.docx
@@ -275,6 +275,547 @@
     <w:p>
       <w:r>
         <w:t>SELECT * FROM [Catalog] WHERE ParentId IS NULL</w:t>
+      </w:r>
+    </w:p>
+    <w:p>
+      <w:r>
+        <w:t>END</w:t>
+      </w:r>
+    </w:p>
+    <w:p>
+      <w:r>
+        <w:t>GO</w:t>
+      </w:r>
+    </w:p>
+    <w:p/>
+    <w:p>
+      <w:r>
+        <w:t>--Product</w:t>
+      </w:r>
+    </w:p>
+    <w:p>
+      <w:r>
+        <w:t>ALTER PROCEDURE getProductByCatalog</w:t>
+      </w:r>
+    </w:p>
+    <w:p>
+      <w:r>
+        <w:t>@catId CHAR(5),</w:t>
+      </w:r>
+    </w:p>
+    <w:p>
+      <w:r>
+        <w:t>@numProduct INT = NULL,</w:t>
+      </w:r>
+    </w:p>
+    <w:p>
+      <w:r>
+        <w:t>@isAdmin BIT = 0</w:t>
+      </w:r>
+    </w:p>
+    <w:p>
+      <w:r>
+        <w:t>AS</w:t>
+      </w:r>
+    </w:p>
+    <w:p>
+      <w:r>
+        <w:t>BEGIN</w:t>
+      </w:r>
+    </w:p>
+    <w:p>
+      <w:r>
+        <w:t>IF(@isAdmin IS NULL OR @isAdmin = 0)</w:t>
+      </w:r>
+    </w:p>
+    <w:p>
+      <w:r>
+        <w:t>IF (@numProduct IS NULL)</w:t>
+      </w:r>
+    </w:p>
+    <w:p>
+      <w:r>
+        <w:t>SELECT * FROM Product WHERE Status = 1 AND CatalogId = @catId</w:t>
+      </w:r>
+    </w:p>
+    <w:p>
+      <w:r>
+        <w:t>ELSE</w:t>
+      </w:r>
+    </w:p>
+    <w:p>
+      <w:r>
+        <w:t>SELECT TOP(@numProduct) * FROM Product WHERE Status = 1 AND CatalogId = @catId</w:t>
+      </w:r>
+    </w:p>
+    <w:p>
+      <w:r>
+        <w:t>ELSE</w:t>
+      </w:r>
+    </w:p>
+    <w:p>
+      <w:r>
+        <w:t>IF (@numProduct IS NULL)</w:t>
+      </w:r>
+    </w:p>
+    <w:p>
+      <w:r>
+        <w:t>SELECT * FROM Product WHERE CatalogId = @catId</w:t>
+      </w:r>
+    </w:p>
+    <w:p>
+      <w:r>
+        <w:t>ELSE</w:t>
+      </w:r>
+    </w:p>
+    <w:p>
+      <w:r>
+        <w:t>SELECT TOP(@numProduct) * FROM Product WHERE CatalogId = @catId</w:t>
+      </w:r>
+    </w:p>
+    <w:p>
+      <w:r>
+        <w:t>END</w:t>
+      </w:r>
+    </w:p>
+    <w:p>
+      <w:r>
+        <w:t>GO</w:t>
+      </w:r>
+    </w:p>
+    <w:p/>
+    <w:p>
+      <w:r>
+        <w:t>CREATE PROCEDURE getLastestProduct</w:t>
+      </w:r>
+    </w:p>
+    <w:p>
+      <w:r>
+        <w:t>@numProduct INT = NULL</w:t>
+      </w:r>
+    </w:p>
+    <w:p>
+      <w:r>
+        <w:t>AS</w:t>
+      </w:r>
+    </w:p>
+    <w:p>
+      <w:r>
+        <w:t>BEGIN</w:t>
+      </w:r>
+    </w:p>
+    <w:p>
+      <w:r>
+        <w:t>IF (@numProduct IS NULL)</w:t>
+      </w:r>
+    </w:p>
+    <w:p>
+      <w:r>
+        <w:t>SELECT * FROM Product WHERE Status = 1 ORDER BY Created DESC</w:t>
+      </w:r>
+    </w:p>
+    <w:p>
+      <w:r>
+        <w:t>ELSE</w:t>
+      </w:r>
+    </w:p>
+    <w:p>
+      <w:r>
+        <w:t>SELECT TOP(@numProduct) * FROM Product WHERE Status = 1 ORDER BY Created DESC</w:t>
+      </w:r>
+    </w:p>
+    <w:p>
+      <w:r>
+        <w:t>END</w:t>
+      </w:r>
+    </w:p>
+    <w:p>
+      <w:r>
+        <w:t>GO</w:t>
+      </w:r>
+    </w:p>
+    <w:p/>
+    <w:p>
+      <w:r>
+        <w:t>CREATE PROCEDURE getSaleProduct</w:t>
+      </w:r>
+    </w:p>
+    <w:p>
+      <w:r>
+        <w:t>@numProduct INT = NULL</w:t>
+      </w:r>
+    </w:p>
+    <w:p>
+      <w:r>
+        <w:t>AS</w:t>
+      </w:r>
+    </w:p>
+    <w:p>
+      <w:r>
+        <w:t>BEGIN</w:t>
+      </w:r>
+    </w:p>
+    <w:p>
+      <w:r>
+        <w:t>IF (@numProduct IS NULL)</w:t>
+      </w:r>
+    </w:p>
+    <w:p>
+      <w:r>
+        <w:t>SELECT * FROM Product WHERE Status = 1 AND Discount &gt; 0 ORDER BY Discount DESC</w:t>
+      </w:r>
+    </w:p>
+    <w:p>
+      <w:r>
+        <w:t>ELSE</w:t>
+      </w:r>
+    </w:p>
+    <w:p>
+      <w:r>
+        <w:t>SELECT TOP(@numProduct) * FROM Product WHERE Status = 1 AND Discount &gt; 0 ORDER BY Discount DESC</w:t>
+      </w:r>
+    </w:p>
+    <w:p>
+      <w:r>
+        <w:t>END</w:t>
+      </w:r>
+    </w:p>
+    <w:p>
+      <w:r>
+        <w:t>GO</w:t>
+      </w:r>
+    </w:p>
+    <w:p/>
+    <w:p>
+      <w:r>
+        <w:t>CREATE PROCEDURE getHotProduct</w:t>
+      </w:r>
+    </w:p>
+    <w:p>
+      <w:r>
+        <w:t>@numProduct INT = NULL</w:t>
+      </w:r>
+    </w:p>
+    <w:p>
+      <w:r>
+        <w:t>AS</w:t>
+      </w:r>
+    </w:p>
+    <w:p>
+      <w:r>
+        <w:t>BEGIN</w:t>
+      </w:r>
+    </w:p>
+    <w:p>
+      <w:r>
+        <w:t>IF (@numProduct IS NULL)</w:t>
+      </w:r>
+    </w:p>
+    <w:p>
+      <w:r>
+        <w:t>SELECT * FROM Product WHERE Status = 1 AND [View] &gt; 0 ORDER BY [View] DESC</w:t>
+      </w:r>
+    </w:p>
+    <w:p>
+      <w:r>
+        <w:t>ELSE</w:t>
+      </w:r>
+    </w:p>
+    <w:p>
+      <w:r>
+        <w:t>SELECT TOP(@numProduct) * FROM Product WHERE Status = 1 AND [View] &gt; 0 ORDER BY [View] DESC</w:t>
+      </w:r>
+    </w:p>
+    <w:p>
+      <w:r>
+        <w:t>END</w:t>
+      </w:r>
+    </w:p>
+    <w:p>
+      <w:r>
+        <w:t>GO</w:t>
+      </w:r>
+    </w:p>
+    <w:p/>
+    <w:p>
+      <w:r>
+        <w:t>CREATE PROCEDURE getHotSellingProduct</w:t>
+      </w:r>
+    </w:p>
+    <w:p>
+      <w:r>
+        <w:t>@numProduct INT = NULL</w:t>
+      </w:r>
+    </w:p>
+    <w:p>
+      <w:r>
+        <w:t>AS</w:t>
+      </w:r>
+    </w:p>
+    <w:p>
+      <w:r>
+        <w:t>BEGIN</w:t>
+      </w:r>
+    </w:p>
+    <w:p>
+      <w:r>
+        <w:t>IF (@numProduct IS NULL)</w:t>
+      </w:r>
+    </w:p>
+    <w:p>
+      <w:r>
+        <w:t>SELECT * FROM Product WHERE Status = 1 AND Sold &gt; 0 ORDER BY Sold DESC</w:t>
+      </w:r>
+    </w:p>
+    <w:p>
+      <w:r>
+        <w:t>ELSE</w:t>
+      </w:r>
+    </w:p>
+    <w:p>
+      <w:r>
+        <w:t>SELECT TOP(@numProduct) * FROM Product WHERE Status = 1 AND Sold &gt; 0 ORDER BY Sold DESC</w:t>
+      </w:r>
+    </w:p>
+    <w:p>
+      <w:r>
+        <w:t>END</w:t>
+      </w:r>
+    </w:p>
+    <w:p>
+      <w:r>
+        <w:t>GO</w:t>
+      </w:r>
+    </w:p>
+    <w:p/>
+    <w:p>
+      <w:r>
+        <w:t>CREATE PROCEDURE getProductById</w:t>
+      </w:r>
+    </w:p>
+    <w:p>
+      <w:r>
+        <w:t>@proId CHAR(7)</w:t>
+      </w:r>
+    </w:p>
+    <w:p>
+      <w:r>
+        <w:t>AS</w:t>
+      </w:r>
+    </w:p>
+    <w:p>
+      <w:r>
+        <w:t>BEGIN</w:t>
+      </w:r>
+    </w:p>
+    <w:p>
+      <w:r>
+        <w:t>SELECT * FROM Product WHERE Status = 1 AND ProductId = @proId</w:t>
+      </w:r>
+    </w:p>
+    <w:p>
+      <w:r>
+        <w:t>END</w:t>
+      </w:r>
+    </w:p>
+    <w:p>
+      <w:r>
+        <w:t>GO</w:t>
+      </w:r>
+    </w:p>
+    <w:p/>
+    <w:p>
+      <w:r>
+        <w:t>ALTER PROCEDURE getProductBySpecification</w:t>
+      </w:r>
+    </w:p>
+    <w:p>
+      <w:r>
+        <w:t>@specKey NVARCHAR(20),</w:t>
+      </w:r>
+    </w:p>
+    <w:p>
+      <w:r>
+        <w:t>@specValue NVARCHAR(20),</w:t>
+      </w:r>
+    </w:p>
+    <w:p>
+      <w:r>
+        <w:t>@isAdmin BIT = 0</w:t>
+      </w:r>
+    </w:p>
+    <w:p>
+      <w:r>
+        <w:t>AS</w:t>
+      </w:r>
+    </w:p>
+    <w:p>
+      <w:r>
+        <w:t>BEGIN</w:t>
+      </w:r>
+    </w:p>
+    <w:p>
+      <w:r>
+        <w:t>IF(@isAdmin IS NULL OR @isAdmin = 0)</w:t>
+      </w:r>
+    </w:p>
+    <w:p>
+      <w:r>
+        <w:t>SELECT p.* FROM Specification s RIGHT JOIN Product p ON s.ProductId = p.ProductId WHERE s.Status = 1 AND s.SpecificationKey = @specKey AND s.Specification = @specValue</w:t>
+      </w:r>
+    </w:p>
+    <w:p>
+      <w:r>
+        <w:t xml:space="preserve">else </w:t>
+      </w:r>
+    </w:p>
+    <w:p>
+      <w:r>
+        <w:t>SELECT p.* FROM Specification s RIGHT JOIN Product p ON s.ProductId = p.ProductId WHERE s.SpecificationKey = @specKey AND s.Specification = @specValue</w:t>
+      </w:r>
+    </w:p>
+    <w:p>
+      <w:r>
+        <w:t>END</w:t>
+      </w:r>
+    </w:p>
+    <w:p>
+      <w:r>
+        <w:t>GO</w:t>
+      </w:r>
+    </w:p>
+    <w:p/>
+    <w:p>
+      <w:r>
+        <w:t>ALTER PROCEDURE getProductBetweenPrice</w:t>
+      </w:r>
+    </w:p>
+    <w:p>
+      <w:r>
+        <w:t>@fromPrice FLOAT,</w:t>
+      </w:r>
+    </w:p>
+    <w:p>
+      <w:r>
+        <w:t>@toPrice FLOAT</w:t>
+      </w:r>
+    </w:p>
+    <w:p>
+      <w:r>
+        <w:t>AS</w:t>
+      </w:r>
+    </w:p>
+    <w:p>
+      <w:r>
+        <w:t>BEGIN</w:t>
+      </w:r>
+    </w:p>
+    <w:p>
+      <w:r>
+        <w:t>SELECT * FROM Product WHERE Status = 1 AND PriceOutput BETWEEN @fromPrice AND @toPrice</w:t>
+      </w:r>
+    </w:p>
+    <w:p>
+      <w:r>
+        <w:t>END</w:t>
+      </w:r>
+    </w:p>
+    <w:p>
+      <w:r>
+        <w:t>GO</w:t>
+      </w:r>
+    </w:p>
+    <w:p/>
+    <w:p>
+      <w:r>
+        <w:t>CREATE PROCEDURE getNumberProduct</w:t>
+      </w:r>
+    </w:p>
+    <w:p>
+      <w:r>
+        <w:t>AS</w:t>
+      </w:r>
+    </w:p>
+    <w:p>
+      <w:r>
+        <w:t>BEGIN</w:t>
+      </w:r>
+    </w:p>
+    <w:p>
+      <w:r>
+        <w:t>SELECT COUNT(*) FROM Product</w:t>
+      </w:r>
+    </w:p>
+    <w:p>
+      <w:r>
+        <w:t>END</w:t>
+      </w:r>
+    </w:p>
+    <w:p>
+      <w:r>
+        <w:t>GO</w:t>
+      </w:r>
+    </w:p>
+    <w:p/>
+    <w:p>
+      <w:r>
+        <w:t>CREATE PROCEDURE getNumberProductInCatalog</w:t>
+      </w:r>
+    </w:p>
+    <w:p>
+      <w:r>
+        <w:t>@catId CHAR(5)</w:t>
+      </w:r>
+    </w:p>
+    <w:p>
+      <w:r>
+        <w:t>AS</w:t>
+      </w:r>
+    </w:p>
+    <w:p>
+      <w:r>
+        <w:t>BEGIN</w:t>
+      </w:r>
+    </w:p>
+    <w:p>
+      <w:r>
+        <w:t>SELECT COUNT(*) FROM Product WHERE CatalogId = @catId</w:t>
+      </w:r>
+    </w:p>
+    <w:p>
+      <w:r>
+        <w:t>END</w:t>
+      </w:r>
+    </w:p>
+    <w:p>
+      <w:r>
+        <w:t>GO</w:t>
+      </w:r>
+    </w:p>
+    <w:p/>
+    <w:p>
+      <w:r>
+        <w:t>CREATE PROCEDURE getProductByName</w:t>
+      </w:r>
+    </w:p>
+    <w:p>
+      <w:r>
+        <w:t>@name NVARCHAR(100)</w:t>
+      </w:r>
+    </w:p>
+    <w:p>
+      <w:r>
+        <w:t>AS</w:t>
+      </w:r>
+    </w:p>
+    <w:p>
+      <w:r>
+        <w:t>BEGIN</w:t>
+      </w:r>
+    </w:p>
+    <w:p>
+      <w:r>
+        <w:t>SELECT * FROM Product WHERE ProductName = @name</w:t>
       </w:r>
     </w:p>
     <w:p>

</xml_diff>

<commit_message>
Database SQL - Add get procedure news - Add test value news
</commit_message>
<xml_diff>
--- a/database/Create_procedure.docx
+++ b/database/Create_procedure.docx
@@ -816,6 +816,200 @@
     <w:p>
       <w:r>
         <w:t>SELECT * FROM Product WHERE ProductName = @name</w:t>
+      </w:r>
+    </w:p>
+    <w:p>
+      <w:r>
+        <w:t>END</w:t>
+      </w:r>
+    </w:p>
+    <w:p>
+      <w:r>
+        <w:t>GO</w:t>
+      </w:r>
+    </w:p>
+    <w:p/>
+    <w:p>
+      <w:r>
+        <w:t>--News</w:t>
+      </w:r>
+    </w:p>
+    <w:p>
+      <w:r>
+        <w:t>ALTER PROCEDURE getAllNew</w:t>
+      </w:r>
+    </w:p>
+    <w:p>
+      <w:r>
+        <w:t>@isAdmin BIT = 0</w:t>
+      </w:r>
+    </w:p>
+    <w:p>
+      <w:r>
+        <w:t>AS</w:t>
+      </w:r>
+    </w:p>
+    <w:p>
+      <w:r>
+        <w:t>BEGIN</w:t>
+      </w:r>
+    </w:p>
+    <w:p>
+      <w:r>
+        <w:t>IF(@isAdmin = 0)</w:t>
+      </w:r>
+    </w:p>
+    <w:p>
+      <w:r>
+        <w:t>SELECT * FROM News WHERE Status = 1 ORDER BY Created DESC</w:t>
+      </w:r>
+    </w:p>
+    <w:p>
+      <w:r>
+        <w:t>ELSE</w:t>
+      </w:r>
+    </w:p>
+    <w:p>
+      <w:r>
+        <w:t>SELECT * FROM News ORDER BY Created DESC</w:t>
+      </w:r>
+    </w:p>
+    <w:p>
+      <w:r>
+        <w:t>END</w:t>
+      </w:r>
+    </w:p>
+    <w:p>
+      <w:r>
+        <w:t>GO</w:t>
+      </w:r>
+    </w:p>
+    <w:p/>
+    <w:p>
+      <w:r>
+        <w:t>ALTER PROCEDURE getProductNew</w:t>
+      </w:r>
+    </w:p>
+    <w:p>
+      <w:r>
+        <w:t>@proId CHAR(7),</w:t>
+      </w:r>
+    </w:p>
+    <w:p>
+      <w:r>
+        <w:t>@isAdmin BIT = 0</w:t>
+      </w:r>
+    </w:p>
+    <w:p>
+      <w:r>
+        <w:t>AS</w:t>
+      </w:r>
+    </w:p>
+    <w:p>
+      <w:r>
+        <w:t>BEGIN</w:t>
+      </w:r>
+    </w:p>
+    <w:p>
+      <w:r>
+        <w:t>IF(@isAdmin = 0)</w:t>
+      </w:r>
+    </w:p>
+    <w:p>
+      <w:r>
+        <w:t>SELECT * FROM News WHERE Status = 1 AND ProductId = @proId ORDER BY Created DESC</w:t>
+      </w:r>
+    </w:p>
+    <w:p>
+      <w:r>
+        <w:t>ELSE</w:t>
+      </w:r>
+    </w:p>
+    <w:p>
+      <w:r>
+        <w:t>SELECT * FROM News WHERE ProductId = @proId ORDER BY Created DESC</w:t>
+      </w:r>
+    </w:p>
+    <w:p>
+      <w:r>
+        <w:t>END</w:t>
+      </w:r>
+    </w:p>
+    <w:p>
+      <w:r>
+        <w:t>GO</w:t>
+      </w:r>
+    </w:p>
+    <w:p/>
+    <w:p>
+      <w:r>
+        <w:t>CREATE PROCEDURE getLastestNew</w:t>
+      </w:r>
+    </w:p>
+    <w:p>
+      <w:r>
+        <w:t>@numNew INT = NULL</w:t>
+      </w:r>
+    </w:p>
+    <w:p>
+      <w:r>
+        <w:t>AS</w:t>
+      </w:r>
+    </w:p>
+    <w:p>
+      <w:r>
+        <w:t>BEGIN</w:t>
+      </w:r>
+    </w:p>
+    <w:p>
+      <w:r>
+        <w:t>IF (@numNew IS NOT NULL)</w:t>
+      </w:r>
+    </w:p>
+    <w:p>
+      <w:r>
+        <w:t>SELECT TOP(@numNew)* FROM News WHERE Status = 1 ORDER BY Created DESC</w:t>
+      </w:r>
+    </w:p>
+    <w:p>
+      <w:r>
+        <w:t>ELSE</w:t>
+      </w:r>
+    </w:p>
+    <w:p>
+      <w:r>
+        <w:t>SELECT * FROM News WHERE Status = 1 ORDER BY Created DESC</w:t>
+      </w:r>
+    </w:p>
+    <w:p>
+      <w:r>
+        <w:t>END</w:t>
+      </w:r>
+    </w:p>
+    <w:p>
+      <w:r>
+        <w:t>GO</w:t>
+      </w:r>
+    </w:p>
+    <w:p/>
+    <w:p>
+      <w:r>
+        <w:t>CREATE PROCEDURE getNumberNew</w:t>
+      </w:r>
+    </w:p>
+    <w:p>
+      <w:r>
+        <w:t>AS</w:t>
+      </w:r>
+    </w:p>
+    <w:p>
+      <w:r>
+        <w:t>BEGIN</w:t>
+      </w:r>
+    </w:p>
+    <w:p>
+      <w:r>
+        <w:t>SELECT COUNT(*) FROM News</w:t>
       </w:r>
     </w:p>
     <w:p>

</xml_diff>